<commit_message>
menambahkan no 6 github pages
</commit_message>
<xml_diff>
--- a/git/BEKERJA DENGAN GIT.docx
+++ b/git/BEKERJA DENGAN GIT.docx
@@ -1,6 +1,6 @@
 
 <file path=word/document.xml><?xml version="1.0" encoding="utf-8"?>
-<w:document xmlns:ve="http://schemas.openxmlformats.org/markup-compatibility/2006" xmlns:o="urn:schemas-microsoft-com:office:office" xmlns:r="http://schemas.openxmlformats.org/officeDocument/2006/relationships" xmlns:m="http://schemas.openxmlformats.org/officeDocument/2006/math" xmlns:v="urn:schemas-microsoft-com:vml" xmlns:wp="http://schemas.openxmlformats.org/drawingml/2006/wordprocessingDrawing" xmlns:w10="urn:schemas-microsoft-com:office:word" xmlns:w="http://schemas.openxmlformats.org/wordprocessingml/2006/main" xmlns:wne="http://schemas.microsoft.com/office/word/2006/wordml">
+<w:document xmlns:wpc="http://schemas.microsoft.com/office/word/2010/wordprocessingCanvas" xmlns:mc="http://schemas.openxmlformats.org/markup-compatibility/2006" xmlns:o="urn:schemas-microsoft-com:office:office" xmlns:r="http://schemas.openxmlformats.org/officeDocument/2006/relationships" xmlns:m="http://schemas.openxmlformats.org/officeDocument/2006/math" xmlns:v="urn:schemas-microsoft-com:vml" xmlns:wp14="http://schemas.microsoft.com/office/word/2010/wordprocessingDrawing" xmlns:wp="http://schemas.openxmlformats.org/drawingml/2006/wordprocessingDrawing" xmlns:w10="urn:schemas-microsoft-com:office:word" xmlns:w="http://schemas.openxmlformats.org/wordprocessingml/2006/main" xmlns:w14="http://schemas.microsoft.com/office/word/2010/wordml" xmlns:wpg="http://schemas.microsoft.com/office/word/2010/wordprocessingGroup" xmlns:wpi="http://schemas.microsoft.com/office/word/2010/wordprocessingInk" xmlns:wne="http://schemas.microsoft.com/office/word/2006/wordml" xmlns:wps="http://schemas.microsoft.com/office/word/2010/wordprocessingShape" mc:Ignorable="w14 wp14">
   <w:body>
     <w:p>
       <w:pPr>
@@ -19,7 +19,15 @@
       </w:r>
       <w:proofErr w:type="spellEnd"/>
       <w:r>
-        <w:t xml:space="preserve"> init, </w:t>
+        <w:t xml:space="preserve"> </w:t>
+      </w:r>
+      <w:proofErr w:type="spellStart"/>
+      <w:r>
+        <w:t>init</w:t>
+      </w:r>
+      <w:proofErr w:type="spellEnd"/>
+      <w:r>
+        <w:t xml:space="preserve">, </w:t>
       </w:r>
       <w:proofErr w:type="spellStart"/>
       <w:r>
@@ -236,8 +244,6 @@
       <w:r>
         <w:t>, merge: Fast Forward, Three way Merge (merge commit)</w:t>
       </w:r>
-      <w:bookmarkStart w:id="0" w:name="_GoBack"/>
-      <w:bookmarkEnd w:id="0"/>
     </w:p>
     <w:p>
       <w:pPr>
@@ -444,8 +450,94 @@
       </w:r>
       <w:proofErr w:type="spellEnd"/>
       <w:r>
-        <w:t xml:space="preserve"> --list</w:t>
-      </w:r>
+        <w:t xml:space="preserve"> </w:t>
+      </w:r>
+      <w:r>
+        <w:t>–</w:t>
+      </w:r>
+      <w:r>
+        <w:t>list</w:t>
+      </w:r>
+    </w:p>
+    <w:p>
+      <w:pPr>
+        <w:pStyle w:val="ListParagraph"/>
+        <w:numPr>
+          <w:ilvl w:val="0"/>
+          <w:numId w:val="1"/>
+        </w:numPr>
+      </w:pPr>
+      <w:r>
+        <w:t xml:space="preserve">GITHUB PAGES: 1. </w:t>
+      </w:r>
+      <w:proofErr w:type="spellStart"/>
+      <w:proofErr w:type="gramStart"/>
+      <w:r>
+        <w:t>membuat</w:t>
+      </w:r>
+      <w:proofErr w:type="spellEnd"/>
+      <w:r>
+        <w:t xml:space="preserve">  </w:t>
+      </w:r>
+      <w:proofErr w:type="spellStart"/>
+      <w:r>
+        <w:t>halaman</w:t>
+      </w:r>
+      <w:proofErr w:type="spellEnd"/>
+      <w:proofErr w:type="gramEnd"/>
+      <w:r>
+        <w:t xml:space="preserve"> web </w:t>
+      </w:r>
+      <w:proofErr w:type="spellStart"/>
+      <w:r>
+        <w:t>dengan</w:t>
+      </w:r>
+      <w:proofErr w:type="spellEnd"/>
+      <w:r>
+        <w:t xml:space="preserve"> </w:t>
+      </w:r>
+      <w:proofErr w:type="spellStart"/>
+      <w:r>
+        <w:t>github</w:t>
+      </w:r>
+      <w:proofErr w:type="spellEnd"/>
+      <w:r>
+        <w:t xml:space="preserve"> 2. </w:t>
+      </w:r>
+      <w:proofErr w:type="spellStart"/>
+      <w:r>
+        <w:t>Membuat</w:t>
+      </w:r>
+      <w:proofErr w:type="spellEnd"/>
+      <w:r>
+        <w:t xml:space="preserve"> repo </w:t>
+      </w:r>
+      <w:proofErr w:type="spellStart"/>
+      <w:r>
+        <w:t>biasa</w:t>
+      </w:r>
+      <w:proofErr w:type="spellEnd"/>
+      <w:r>
+        <w:t xml:space="preserve"> </w:t>
+      </w:r>
+      <w:proofErr w:type="spellStart"/>
+      <w:r>
+        <w:t>menjadi</w:t>
+      </w:r>
+      <w:proofErr w:type="spellEnd"/>
+      <w:r>
+        <w:t xml:space="preserve"> </w:t>
+      </w:r>
+      <w:proofErr w:type="spellStart"/>
+      <w:r>
+        <w:t>halaman</w:t>
+      </w:r>
+      <w:proofErr w:type="spellEnd"/>
+      <w:r>
+        <w:t xml:space="preserve"> web</w:t>
+      </w:r>
+      <w:bookmarkStart w:id="0" w:name="_GoBack"/>
+      <w:bookmarkEnd w:id="0"/>
     </w:p>
     <w:sectPr>
       <w:pgSz w:w="12240" w:h="15840"/>
@@ -458,7 +550,7 @@
 </file>
 
 <file path=word/numbering.xml><?xml version="1.0" encoding="utf-8"?>
-<w:numbering xmlns:ve="http://schemas.openxmlformats.org/markup-compatibility/2006" xmlns:o="urn:schemas-microsoft-com:office:office" xmlns:r="http://schemas.openxmlformats.org/officeDocument/2006/relationships" xmlns:m="http://schemas.openxmlformats.org/officeDocument/2006/math" xmlns:v="urn:schemas-microsoft-com:vml" xmlns:wp="http://schemas.openxmlformats.org/drawingml/2006/wordprocessingDrawing" xmlns:w10="urn:schemas-microsoft-com:office:word" xmlns:w="http://schemas.openxmlformats.org/wordprocessingml/2006/main" xmlns:wne="http://schemas.microsoft.com/office/word/2006/wordml">
+<w:numbering xmlns:wpc="http://schemas.microsoft.com/office/word/2010/wordprocessingCanvas" xmlns:mc="http://schemas.openxmlformats.org/markup-compatibility/2006" xmlns:o="urn:schemas-microsoft-com:office:office" xmlns:r="http://schemas.openxmlformats.org/officeDocument/2006/relationships" xmlns:m="http://schemas.openxmlformats.org/officeDocument/2006/math" xmlns:v="urn:schemas-microsoft-com:vml" xmlns:wp14="http://schemas.microsoft.com/office/word/2010/wordprocessingDrawing" xmlns:wp="http://schemas.openxmlformats.org/drawingml/2006/wordprocessingDrawing" xmlns:w10="urn:schemas-microsoft-com:office:word" xmlns:w="http://schemas.openxmlformats.org/wordprocessingml/2006/main" xmlns:w14="http://schemas.microsoft.com/office/word/2010/wordml" xmlns:wpg="http://schemas.microsoft.com/office/word/2010/wordprocessingGroup" xmlns:wpi="http://schemas.microsoft.com/office/word/2010/wordprocessingInk" xmlns:wne="http://schemas.microsoft.com/office/word/2006/wordml" xmlns:wps="http://schemas.microsoft.com/office/word/2010/wordprocessingShape" mc:Ignorable="w14 wp14">
   <w:abstractNum w:abstractNumId="0">
     <w:nsid w:val="241C120C"/>
     <w:multiLevelType w:val="hybridMultilevel"/>
@@ -555,7 +647,7 @@
 </file>
 
 <file path=word/styles.xml><?xml version="1.0" encoding="utf-8"?>
-<w:styles xmlns:r="http://schemas.openxmlformats.org/officeDocument/2006/relationships" xmlns:w="http://schemas.openxmlformats.org/wordprocessingml/2006/main">
+<w:styles xmlns:mc="http://schemas.openxmlformats.org/markup-compatibility/2006" xmlns:r="http://schemas.openxmlformats.org/officeDocument/2006/relationships" xmlns:w="http://schemas.openxmlformats.org/wordprocessingml/2006/main" xmlns:w14="http://schemas.microsoft.com/office/word/2010/wordml" mc:Ignorable="w14">
   <w:docDefaults>
     <w:rPrDefault>
       <w:rPr>
@@ -726,7 +818,6 @@
     <w:uiPriority w:val="99"/>
     <w:semiHidden/>
     <w:unhideWhenUsed/>
-    <w:qFormat/>
     <w:tblPr>
       <w:tblInd w:w="0" w:type="dxa"/>
       <w:tblCellMar>

</xml_diff>